<commit_message>
Backing up (possibly) final versions.
</commit_message>
<xml_diff>
--- a/Final Accomplishments Report_UW_Proj93100144_Task2A-2C.docx
+++ b/Final Accomplishments Report_UW_Proj93100144_Task2A-2C.docx
@@ -4,7 +4,7 @@
   <w:body>
     <w:p>
       <w:pPr>
-        <w:spacing w:line="240" w:lineRule="auto"/>
+        <w:spacing w:after="0" w:line="240" w:lineRule="auto"/>
         <w:rPr>
           <w:rFonts w:ascii="Times New Roman" w:hAnsi="Times New Roman" w:cs="Times New Roman"/>
           <w:sz w:val="24"/>
@@ -30,7 +30,7 @@
     </w:p>
     <w:p>
       <w:pPr>
-        <w:spacing w:line="240" w:lineRule="auto"/>
+        <w:spacing w:after="0" w:line="240" w:lineRule="auto"/>
         <w:rPr>
           <w:rFonts w:ascii="Times New Roman" w:hAnsi="Times New Roman" w:cs="Times New Roman"/>
           <w:sz w:val="24"/>
@@ -44,6 +44,41 @@
           <w:szCs w:val="24"/>
         </w:rPr>
         <w:t>Final Accomplishments Report_UW_Proj93100144_Task2A-2C</w:t>
+      </w:r>
+    </w:p>
+    <w:p>
+      <w:pPr>
+        <w:spacing w:after="0" w:line="240" w:lineRule="auto"/>
+        <w:rPr>
+          <w:rFonts w:ascii="Times New Roman" w:hAnsi="Times New Roman" w:cs="Times New Roman"/>
+          <w:sz w:val="24"/>
+          <w:szCs w:val="24"/>
+        </w:rPr>
+      </w:pPr>
+      <w:r>
+        <w:rPr>
+          <w:rFonts w:ascii="Times New Roman" w:hAnsi="Times New Roman" w:cs="Times New Roman"/>
+          <w:sz w:val="24"/>
+          <w:szCs w:val="24"/>
+        </w:rPr>
+        <w:t>June 30</w:t>
+      </w:r>
+      <w:r>
+        <w:rPr>
+          <w:rFonts w:ascii="Times New Roman" w:hAnsi="Times New Roman" w:cs="Times New Roman"/>
+          <w:sz w:val="24"/>
+          <w:szCs w:val="24"/>
+          <w:vertAlign w:val="superscript"/>
+        </w:rPr>
+        <w:t>th</w:t>
+      </w:r>
+      <w:r>
+        <w:rPr>
+          <w:rFonts w:ascii="Times New Roman" w:hAnsi="Times New Roman" w:cs="Times New Roman"/>
+          <w:sz w:val="24"/>
+          <w:szCs w:val="24"/>
+        </w:rPr>
+        <w:t>, 2021</w:t>
       </w:r>
     </w:p>
     <w:p>
@@ -129,15 +164,7 @@
           <w:sz w:val="24"/>
           <w:szCs w:val="24"/>
         </w:rPr>
-        <w:t xml:space="preserve"> folder</w:t>
-      </w:r>
-      <w:r>
-        <w:rPr>
-          <w:rFonts w:ascii="Times New Roman" w:hAnsi="Times New Roman" w:cs="Times New Roman"/>
-          <w:sz w:val="24"/>
-          <w:szCs w:val="24"/>
-        </w:rPr>
-        <w:t xml:space="preserve">, </w:t>
+        <w:t xml:space="preserve"> folder, </w:t>
       </w:r>
       <w:r>
         <w:rPr>
@@ -171,23 +198,7 @@
           <w:sz w:val="24"/>
           <w:szCs w:val="24"/>
         </w:rPr>
-        <w:t xml:space="preserve">Task 1 and 2 deliverables consist primarily of tabular </w:t>
-      </w:r>
-      <w:r>
-        <w:rPr>
-          <w:rFonts w:ascii="Times New Roman" w:hAnsi="Times New Roman" w:cs="Times New Roman"/>
-          <w:sz w:val="24"/>
-          <w:szCs w:val="24"/>
-        </w:rPr>
-        <w:t xml:space="preserve">fuel and stand structure </w:t>
-      </w:r>
-      <w:r>
-        <w:rPr>
-          <w:rFonts w:ascii="Times New Roman" w:hAnsi="Times New Roman" w:cs="Times New Roman"/>
-          <w:sz w:val="24"/>
-          <w:szCs w:val="24"/>
-        </w:rPr>
-        <w:t xml:space="preserve">data in .csv form, spatial data stored as shapefiles, and supporting information.  Deliverables for task one </w:t>
+        <w:t xml:space="preserve">Task 1 and 2 deliverables consist primarily of tabular fuel and stand structure data in .csv form, spatial data stored as shapefiles, and supporting information.  Deliverables for task one </w:t>
       </w:r>
       <w:proofErr w:type="gramStart"/>
       <w:r>
@@ -222,7 +233,15 @@
           <w:sz w:val="24"/>
           <w:szCs w:val="24"/>
         </w:rPr>
-        <w:t>, 2020 and presented to DNR staff on March 18</w:t>
+        <w:t>, 2020.  Deliverables for task two were completed by November 1</w:t>
+      </w:r>
+      <w:r>
+        <w:rPr>
+          <w:rFonts w:ascii="Times New Roman" w:hAnsi="Times New Roman" w:cs="Times New Roman"/>
+          <w:sz w:val="24"/>
+          <w:szCs w:val="24"/>
+        </w:rPr>
+        <w:t>3</w:t>
       </w:r>
       <w:r>
         <w:rPr>
@@ -239,7 +258,119 @@
           <w:sz w:val="24"/>
           <w:szCs w:val="24"/>
         </w:rPr>
-        <w:t>, 2020.  Deliverables for task two were completed by November 14</w:t>
+        <w:t>, 202</w:t>
+      </w:r>
+      <w:r>
+        <w:rPr>
+          <w:rFonts w:ascii="Times New Roman" w:hAnsi="Times New Roman" w:cs="Times New Roman"/>
+          <w:sz w:val="24"/>
+          <w:szCs w:val="24"/>
+        </w:rPr>
+        <w:t>0</w:t>
+      </w:r>
+      <w:r>
+        <w:rPr>
+          <w:rFonts w:ascii="Times New Roman" w:hAnsi="Times New Roman" w:cs="Times New Roman"/>
+          <w:sz w:val="24"/>
+          <w:szCs w:val="24"/>
+        </w:rPr>
+        <w:t xml:space="preserve">.  The two tasks are stored together, since they both consist of data collected with the same protocols per project. </w:t>
+      </w:r>
+      <w:r>
+        <w:rPr>
+          <w:rFonts w:ascii="Times New Roman" w:hAnsi="Times New Roman" w:cs="Times New Roman"/>
+          <w:sz w:val="24"/>
+          <w:szCs w:val="24"/>
+        </w:rPr>
+        <w:t xml:space="preserve"> Data on survey participants</w:t>
+      </w:r>
+      <w:r>
+        <w:rPr>
+          <w:rFonts w:ascii="Times New Roman" w:hAnsi="Times New Roman" w:cs="Times New Roman"/>
+          <w:sz w:val="24"/>
+          <w:szCs w:val="24"/>
+        </w:rPr>
+        <w:t xml:space="preserve"> and their responses </w:t>
+      </w:r>
+      <w:proofErr w:type="gramStart"/>
+      <w:r>
+        <w:rPr>
+          <w:rFonts w:ascii="Times New Roman" w:hAnsi="Times New Roman" w:cs="Times New Roman"/>
+          <w:sz w:val="24"/>
+          <w:szCs w:val="24"/>
+        </w:rPr>
+        <w:t>are located in</w:t>
+      </w:r>
+      <w:proofErr w:type="gramEnd"/>
+      <w:r>
+        <w:rPr>
+          <w:rFonts w:ascii="Times New Roman" w:hAnsi="Times New Roman" w:cs="Times New Roman"/>
+          <w:sz w:val="24"/>
+          <w:szCs w:val="24"/>
+        </w:rPr>
+        <w:t xml:space="preserve"> the ‘washington_treatment_longevity_project/task_one_and_two_deliverables/contacts’ folder. </w:t>
+      </w:r>
+      <w:r>
+        <w:rPr>
+          <w:rFonts w:ascii="Times New Roman" w:hAnsi="Times New Roman" w:cs="Times New Roman"/>
+          <w:sz w:val="24"/>
+          <w:szCs w:val="24"/>
+        </w:rPr>
+        <w:t xml:space="preserve"> For the three main projects used in this report, data can be found in ‘washington_treatment_longevity_project/task_one_and_two_deliverables/three_main_datasets.’  Each project is contained in a folder labelled by its name, with summarized data in .csv form in the ‘data’ folder.  Additionally, each project contains ‘</w:t>
+      </w:r>
+      <w:proofErr w:type="spellStart"/>
+      <w:r>
+        <w:rPr>
+          <w:rFonts w:ascii="Times New Roman" w:hAnsi="Times New Roman" w:cs="Times New Roman"/>
+          <w:sz w:val="24"/>
+          <w:szCs w:val="24"/>
+        </w:rPr>
+        <w:t>gis</w:t>
+      </w:r>
+      <w:proofErr w:type="spellEnd"/>
+      <w:r>
+        <w:rPr>
+          <w:rFonts w:ascii="Times New Roman" w:hAnsi="Times New Roman" w:cs="Times New Roman"/>
+          <w:sz w:val="24"/>
+          <w:szCs w:val="24"/>
+        </w:rPr>
+        <w:t>’ folder for spatial information, and a ‘</w:t>
+      </w:r>
+      <w:proofErr w:type="spellStart"/>
+      <w:r>
+        <w:rPr>
+          <w:rFonts w:ascii="Times New Roman" w:hAnsi="Times New Roman" w:cs="Times New Roman"/>
+          <w:sz w:val="24"/>
+          <w:szCs w:val="24"/>
+        </w:rPr>
+        <w:t>radcliffe_workspace</w:t>
+      </w:r>
+      <w:proofErr w:type="spellEnd"/>
+      <w:r>
+        <w:rPr>
+          <w:rFonts w:ascii="Times New Roman" w:hAnsi="Times New Roman" w:cs="Times New Roman"/>
+          <w:sz w:val="24"/>
+          <w:szCs w:val="24"/>
+        </w:rPr>
+        <w:t xml:space="preserve">’ folder, with Don’s full GitHub workspace for each project, which contains data in </w:t>
+      </w:r>
+      <w:proofErr w:type="gramStart"/>
+      <w:r>
+        <w:rPr>
+          <w:rFonts w:ascii="Times New Roman" w:hAnsi="Times New Roman" w:cs="Times New Roman"/>
+          <w:sz w:val="24"/>
+          <w:szCs w:val="24"/>
+        </w:rPr>
+        <w:t>more raw</w:t>
+      </w:r>
+      <w:proofErr w:type="gramEnd"/>
+      <w:r>
+        <w:rPr>
+          <w:rFonts w:ascii="Times New Roman" w:hAnsi="Times New Roman" w:cs="Times New Roman"/>
+          <w:sz w:val="24"/>
+          <w:szCs w:val="24"/>
+        </w:rPr>
+        <w:t xml:space="preserve"> format, R scripts and markdown files, graphs, supporting information, and other files that Don has generated or used as of June 29</w:t>
       </w:r>
       <w:r>
         <w:rPr>
@@ -256,84 +387,7 @@
           <w:sz w:val="24"/>
           <w:szCs w:val="24"/>
         </w:rPr>
-        <w:t xml:space="preserve">, </w:t>
-      </w:r>
-      <w:proofErr w:type="gramStart"/>
-      <w:r>
-        <w:rPr>
-          <w:rFonts w:ascii="Times New Roman" w:hAnsi="Times New Roman" w:cs="Times New Roman"/>
-          <w:sz w:val="24"/>
-          <w:szCs w:val="24"/>
-        </w:rPr>
-        <w:t>2020</w:t>
-      </w:r>
-      <w:proofErr w:type="gramEnd"/>
-      <w:r>
-        <w:rPr>
-          <w:rFonts w:ascii="Times New Roman" w:hAnsi="Times New Roman" w:cs="Times New Roman"/>
-          <w:sz w:val="24"/>
-          <w:szCs w:val="24"/>
-        </w:rPr>
-        <w:t xml:space="preserve"> and presented to DNR staff on November 20</w:t>
-      </w:r>
-      <w:r>
-        <w:rPr>
-          <w:rFonts w:ascii="Times New Roman" w:hAnsi="Times New Roman" w:cs="Times New Roman"/>
-          <w:sz w:val="24"/>
-          <w:szCs w:val="24"/>
-          <w:vertAlign w:val="superscript"/>
-        </w:rPr>
-        <w:t>th</w:t>
-      </w:r>
-      <w:r>
-        <w:rPr>
-          <w:rFonts w:ascii="Times New Roman" w:hAnsi="Times New Roman" w:cs="Times New Roman"/>
-          <w:sz w:val="24"/>
-          <w:szCs w:val="24"/>
-        </w:rPr>
-        <w:t xml:space="preserve">, 2020.  The two tasks are stored together, since they both consist of data collected with the same protocols per project. </w:t>
-      </w:r>
-      <w:r>
-        <w:rPr>
-          <w:rFonts w:ascii="Times New Roman" w:hAnsi="Times New Roman" w:cs="Times New Roman"/>
-          <w:sz w:val="24"/>
-          <w:szCs w:val="24"/>
-        </w:rPr>
-        <w:t xml:space="preserve"> Data on survey participants</w:t>
-      </w:r>
-      <w:r>
-        <w:rPr>
-          <w:rFonts w:ascii="Times New Roman" w:hAnsi="Times New Roman" w:cs="Times New Roman"/>
-          <w:sz w:val="24"/>
-          <w:szCs w:val="24"/>
-        </w:rPr>
-        <w:t xml:space="preserve"> and their responses </w:t>
-      </w:r>
-      <w:proofErr w:type="gramStart"/>
-      <w:r>
-        <w:rPr>
-          <w:rFonts w:ascii="Times New Roman" w:hAnsi="Times New Roman" w:cs="Times New Roman"/>
-          <w:sz w:val="24"/>
-          <w:szCs w:val="24"/>
-        </w:rPr>
-        <w:t>are located in</w:t>
-      </w:r>
-      <w:proofErr w:type="gramEnd"/>
-      <w:r>
-        <w:rPr>
-          <w:rFonts w:ascii="Times New Roman" w:hAnsi="Times New Roman" w:cs="Times New Roman"/>
-          <w:sz w:val="24"/>
-          <w:szCs w:val="24"/>
-        </w:rPr>
-        <w:t xml:space="preserve"> the ‘washington_treatment_longevity_project/task_one_and_two_deliverables/contacts’ folder. </w:t>
-      </w:r>
-      <w:r>
-        <w:rPr>
-          <w:rFonts w:ascii="Times New Roman" w:hAnsi="Times New Roman" w:cs="Times New Roman"/>
-          <w:sz w:val="24"/>
-          <w:szCs w:val="24"/>
-        </w:rPr>
-        <w:t xml:space="preserve"> For the three main projects used in this report, data can be found in ‘washington_treatment_longevity_project/task_one_and_two_deliverables/three_main_datasets.’  Each project is contained in a folder labelled by its name, with summarized data in .csv form in the ‘data’ folder.  Additionally, each project contains ‘</w:t>
+        <w:t>, 2021.  Any scripts or outputs outside of the ‘data’ folder should be considered works in progress, and potential users should check with Don for any updates before conducting analyses.  Any information Don collected from projects other than the three main projects is in the ‘</w:t>
       </w:r>
       <w:proofErr w:type="spellStart"/>
       <w:r>
@@ -342,7 +396,23 @@
           <w:sz w:val="24"/>
           <w:szCs w:val="24"/>
         </w:rPr>
-        <w:t>gis</w:t>
+        <w:t>other</w:t>
+      </w:r>
+      <w:r>
+        <w:rPr>
+          <w:rFonts w:ascii="Times New Roman" w:hAnsi="Times New Roman" w:cs="Times New Roman"/>
+          <w:sz w:val="24"/>
+          <w:szCs w:val="24"/>
+        </w:rPr>
+        <w:t>_p</w:t>
+      </w:r>
+      <w:r>
+        <w:rPr>
+          <w:rFonts w:ascii="Times New Roman" w:hAnsi="Times New Roman" w:cs="Times New Roman"/>
+          <w:sz w:val="24"/>
+          <w:szCs w:val="24"/>
+        </w:rPr>
+        <w:t>rojects</w:t>
       </w:r>
       <w:proofErr w:type="spellEnd"/>
       <w:r>
@@ -351,78 +421,23 @@
           <w:sz w:val="24"/>
           <w:szCs w:val="24"/>
         </w:rPr>
-        <w:t>’ folder for spatial information, and a ‘</w:t>
-      </w:r>
-      <w:proofErr w:type="spellStart"/>
-      <w:r>
-        <w:rPr>
-          <w:rFonts w:ascii="Times New Roman" w:hAnsi="Times New Roman" w:cs="Times New Roman"/>
-          <w:sz w:val="24"/>
-          <w:szCs w:val="24"/>
-        </w:rPr>
-        <w:t>radcliffe_workspace</w:t>
-      </w:r>
-      <w:proofErr w:type="spellEnd"/>
-      <w:r>
-        <w:rPr>
-          <w:rFonts w:ascii="Times New Roman" w:hAnsi="Times New Roman" w:cs="Times New Roman"/>
-          <w:sz w:val="24"/>
-          <w:szCs w:val="24"/>
-        </w:rPr>
-        <w:t xml:space="preserve">’ folder, with Don’s full GitHub workspace for each project, which contains data in </w:t>
-      </w:r>
-      <w:proofErr w:type="gramStart"/>
-      <w:r>
-        <w:rPr>
-          <w:rFonts w:ascii="Times New Roman" w:hAnsi="Times New Roman" w:cs="Times New Roman"/>
-          <w:sz w:val="24"/>
-          <w:szCs w:val="24"/>
-        </w:rPr>
-        <w:t>more raw</w:t>
-      </w:r>
-      <w:proofErr w:type="gramEnd"/>
-      <w:r>
-        <w:rPr>
-          <w:rFonts w:ascii="Times New Roman" w:hAnsi="Times New Roman" w:cs="Times New Roman"/>
-          <w:sz w:val="24"/>
-          <w:szCs w:val="24"/>
-        </w:rPr>
-        <w:t xml:space="preserve"> format, R scripts and markdown files, graphs, supporting information, and other files that Don has generated or used as of June 29</w:t>
-      </w:r>
-      <w:r>
-        <w:rPr>
-          <w:rFonts w:ascii="Times New Roman" w:hAnsi="Times New Roman" w:cs="Times New Roman"/>
-          <w:sz w:val="24"/>
-          <w:szCs w:val="24"/>
-          <w:vertAlign w:val="superscript"/>
-        </w:rPr>
-        <w:t>th</w:t>
-      </w:r>
-      <w:r>
-        <w:rPr>
-          <w:rFonts w:ascii="Times New Roman" w:hAnsi="Times New Roman" w:cs="Times New Roman"/>
-          <w:sz w:val="24"/>
-          <w:szCs w:val="24"/>
-        </w:rPr>
-        <w:t>, 2021.  Any scripts or outputs outside of the ‘data’ folder should be considered works in progress, and potential users should check with Don for any updates before conducting analyses.  Any information Don collected from projects other than the three main projects is in the ‘</w:t>
-      </w:r>
-      <w:proofErr w:type="spellStart"/>
-      <w:r>
-        <w:rPr>
-          <w:rFonts w:ascii="Times New Roman" w:hAnsi="Times New Roman" w:cs="Times New Roman"/>
-          <w:sz w:val="24"/>
-          <w:szCs w:val="24"/>
-        </w:rPr>
-        <w:t>otherProjects</w:t>
-      </w:r>
-      <w:proofErr w:type="spellEnd"/>
-      <w:r>
-        <w:rPr>
-          <w:rFonts w:ascii="Times New Roman" w:hAnsi="Times New Roman" w:cs="Times New Roman"/>
-          <w:sz w:val="24"/>
-          <w:szCs w:val="24"/>
-        </w:rPr>
-        <w:t xml:space="preserve">’ folder, and this varies by individual project based on the types of files that were shared with Don. </w:t>
+        <w:t>’ folder</w:t>
+      </w:r>
+      <w:r>
+        <w:rPr>
+          <w:rFonts w:ascii="Times New Roman" w:hAnsi="Times New Roman" w:cs="Times New Roman"/>
+          <w:sz w:val="24"/>
+          <w:szCs w:val="24"/>
+        </w:rPr>
+        <w:t>.</w:t>
+      </w:r>
+      <w:r>
+        <w:rPr>
+          <w:rFonts w:ascii="Times New Roman" w:hAnsi="Times New Roman" w:cs="Times New Roman"/>
+          <w:sz w:val="24"/>
+          <w:szCs w:val="24"/>
+        </w:rPr>
+        <w:t xml:space="preserve"> </w:t>
       </w:r>
     </w:p>
     <w:p>
@@ -440,7 +455,55 @@
           <w:sz w:val="24"/>
           <w:szCs w:val="24"/>
         </w:rPr>
-        <w:t>Deliverables for task three consist of this report, and of the data compiled for the meta-analysis graphs.  They were completed and presented to DNR staff on June 30</w:t>
+        <w:t>Deliverables for task three consist of th</w:t>
+      </w:r>
+      <w:r>
+        <w:rPr>
+          <w:rFonts w:ascii="Times New Roman" w:hAnsi="Times New Roman" w:cs="Times New Roman"/>
+          <w:sz w:val="24"/>
+          <w:szCs w:val="24"/>
+        </w:rPr>
+        <w:t>e attached</w:t>
+      </w:r>
+      <w:r>
+        <w:rPr>
+          <w:rFonts w:ascii="Times New Roman" w:hAnsi="Times New Roman" w:cs="Times New Roman"/>
+          <w:sz w:val="24"/>
+          <w:szCs w:val="24"/>
+        </w:rPr>
+        <w:t xml:space="preserve"> report, the data compiled for the meta-analysis graphs</w:t>
+      </w:r>
+      <w:r>
+        <w:rPr>
+          <w:rFonts w:ascii="Times New Roman" w:hAnsi="Times New Roman" w:cs="Times New Roman"/>
+          <w:sz w:val="24"/>
+          <w:szCs w:val="24"/>
+        </w:rPr>
+        <w:t>, and presentation of results and takeaways to DNR staff and other stakeholders</w:t>
+      </w:r>
+      <w:r>
+        <w:rPr>
+          <w:rFonts w:ascii="Times New Roman" w:hAnsi="Times New Roman" w:cs="Times New Roman"/>
+          <w:sz w:val="24"/>
+          <w:szCs w:val="24"/>
+        </w:rPr>
+        <w:t>.  The</w:t>
+      </w:r>
+      <w:r>
+        <w:rPr>
+          <w:rFonts w:ascii="Times New Roman" w:hAnsi="Times New Roman" w:cs="Times New Roman"/>
+          <w:sz w:val="24"/>
+          <w:szCs w:val="24"/>
+        </w:rPr>
+        <w:t xml:space="preserve"> report and data compilation</w:t>
+      </w:r>
+      <w:r>
+        <w:rPr>
+          <w:rFonts w:ascii="Times New Roman" w:hAnsi="Times New Roman" w:cs="Times New Roman"/>
+          <w:sz w:val="24"/>
+          <w:szCs w:val="24"/>
+        </w:rPr>
+        <w:t xml:space="preserve"> were completed and presented to DNR staff on June 30</w:t>
       </w:r>
       <w:r>
         <w:rPr>
@@ -457,7 +520,23 @@
           <w:sz w:val="24"/>
           <w:szCs w:val="24"/>
         </w:rPr>
-        <w:t>, 2021. These are contained in the ‘</w:t>
+        <w:t>, 2021.</w:t>
+      </w:r>
+      <w:r>
+        <w:rPr>
+          <w:rFonts w:ascii="Times New Roman" w:hAnsi="Times New Roman" w:cs="Times New Roman"/>
+          <w:sz w:val="24"/>
+          <w:szCs w:val="24"/>
+        </w:rPr>
+        <w:t xml:space="preserve">  </w:t>
+      </w:r>
+      <w:r>
+        <w:rPr>
+          <w:rFonts w:ascii="Times New Roman" w:hAnsi="Times New Roman" w:cs="Times New Roman"/>
+          <w:sz w:val="24"/>
+          <w:szCs w:val="24"/>
+        </w:rPr>
+        <w:t>These are contained in the ‘</w:t>
       </w:r>
       <w:proofErr w:type="spellStart"/>
       <w:r>
@@ -529,7 +608,32 @@
           <w:sz w:val="24"/>
           <w:szCs w:val="24"/>
         </w:rPr>
-        <w:t xml:space="preserve"> workspace for the meta-analytical graphs, with R scripts for creating the graphs, saved images of published figures from which data were digitized, and saved images of the graphs produced.  The ‘report’ folder contains this report. </w:t>
+        <w:t xml:space="preserve"> workspace for the meta-analytical graphs, with R scripts for creating the graphs, saved images of published figures from which data were digitized, and saved images of the graphs produced.  </w:t>
+      </w:r>
+      <w:r>
+        <w:rPr>
+          <w:rFonts w:ascii="Times New Roman" w:hAnsi="Times New Roman" w:cs="Times New Roman"/>
+          <w:sz w:val="24"/>
+          <w:szCs w:val="24"/>
+        </w:rPr>
+        <w:t>The presentation was given to DNR staff on June 23</w:t>
+      </w:r>
+      <w:r>
+        <w:rPr>
+          <w:rFonts w:ascii="Times New Roman" w:hAnsi="Times New Roman" w:cs="Times New Roman"/>
+          <w:sz w:val="24"/>
+          <w:szCs w:val="24"/>
+          <w:vertAlign w:val="superscript"/>
+        </w:rPr>
+        <w:t>rd</w:t>
+      </w:r>
+      <w:r>
+        <w:rPr>
+          <w:rFonts w:ascii="Times New Roman" w:hAnsi="Times New Roman" w:cs="Times New Roman"/>
+          <w:sz w:val="24"/>
+          <w:szCs w:val="24"/>
+        </w:rPr>
+        <w:t xml:space="preserve">, 2021, and webinars will be scheduled for the summer and/or autumn of 2021.  </w:t>
       </w:r>
     </w:p>
     <w:sectPr>
@@ -665,6 +769,7 @@
     <w:lsdException w:name="HTML Sample" w:semiHidden="1" w:unhideWhenUsed="1"/>
     <w:lsdException w:name="HTML Typewriter" w:semiHidden="1" w:unhideWhenUsed="1"/>
     <w:lsdException w:name="HTML Variable" w:semiHidden="1" w:unhideWhenUsed="1"/>
+    <w:lsdException w:name="Normal Table" w:semiHidden="1" w:unhideWhenUsed="1"/>
     <w:lsdException w:name="annotation subject" w:semiHidden="1" w:unhideWhenUsed="1"/>
     <w:lsdException w:name="No List" w:semiHidden="1" w:unhideWhenUsed="1"/>
     <w:lsdException w:name="Outline List 1" w:semiHidden="1" w:unhideWhenUsed="1"/>
@@ -711,8 +816,10 @@
     <w:lsdException w:name="Table Subtle 2" w:semiHidden="1" w:unhideWhenUsed="1"/>
     <w:lsdException w:name="Table Web 1" w:semiHidden="1" w:unhideWhenUsed="1"/>
     <w:lsdException w:name="Table Web 2" w:semiHidden="1" w:unhideWhenUsed="1"/>
+    <w:lsdException w:name="Table Web 3" w:semiHidden="1" w:unhideWhenUsed="1"/>
     <w:lsdException w:name="Balloon Text" w:semiHidden="1" w:unhideWhenUsed="1"/>
     <w:lsdException w:name="Table Grid" w:uiPriority="39"/>
+    <w:lsdException w:name="Table Theme" w:semiHidden="1" w:unhideWhenUsed="1"/>
     <w:lsdException w:name="Placeholder Text" w:semiHidden="1"/>
     <w:lsdException w:name="No Spacing" w:uiPriority="1" w:qFormat="1"/>
     <w:lsdException w:name="Light Shading" w:uiPriority="60"/>

</xml_diff>